<commit_message>
Made change for testing note
</commit_message>
<xml_diff>
--- a/Studentmarks.docx
+++ b/Studentmarks.docx
@@ -1279,8 +1279,6 @@
           <w:szCs w:val="20"/>
         </w:rPr>
       </w:pPr>
-      <w:bookmarkStart w:id="0" w:name="_GoBack"/>
-      <w:bookmarkEnd w:id="0"/>
     </w:p>
     <w:p>
       <w:pPr>
@@ -3765,7 +3763,16 @@
           <w:sz w:val="20"/>
           <w:szCs w:val="20"/>
         </w:rPr>
-        <w:t xml:space="preserve"> = 67;</w:t>
+        <w:t xml:space="preserve"> = 68</w:t>
+      </w:r>
+      <w:r>
+        <w:rPr>
+          <w:rFonts w:ascii="Courier New" w:hAnsi="Courier New" w:cs="Courier New"/>
+          <w:color w:val="000000"/>
+          <w:sz w:val="20"/>
+          <w:szCs w:val="20"/>
+        </w:rPr>
+        <w:t>;</w:t>
       </w:r>
     </w:p>
     <w:p>
@@ -4084,6 +4091,23 @@
       </w:r>
     </w:p>
     <w:p/>
+    <w:p>
+      <w:r>
+        <w:t xml:space="preserve">This is a testing document. I am learning </w:t>
+      </w:r>
+      <w:proofErr w:type="spellStart"/>
+      <w:r>
+        <w:t>git</w:t>
+      </w:r>
+      <w:proofErr w:type="spellEnd"/>
+      <w:r>
+        <w:t xml:space="preserve"> commands.</w:t>
+      </w:r>
+    </w:p>
+    <w:p>
+      <w:bookmarkStart w:id="0" w:name="_GoBack"/>
+      <w:bookmarkEnd w:id="0"/>
+    </w:p>
     <w:sectPr>
       <w:pgSz w:w="12240" w:h="15840"/>
       <w:pgMar w:top="1440" w:right="1440" w:bottom="1440" w:left="1440" w:header="720" w:footer="720" w:gutter="0"/>

</xml_diff>